<commit_message>
work doc update and source code update
work doc update and source code update
</commit_message>
<xml_diff>
--- a/FreeCodeCamp/Pytorch-Notes/1.Pytorch-Fundamentals.docx
+++ b/FreeCodeCamp/Pytorch-Notes/1.Pytorch-Fundamentals.docx
@@ -2929,61 +2929,893 @@
     </w:p>
     <w:p/>
     <w:p/>
-    <w:p>
-      <w:r>
-        <w:rPr>
-          <w:noProof/>
-        </w:rPr>
-        <w:drawing>
-          <wp:inline distT="0" distB="0" distL="0" distR="0" wp14:anchorId="26341ABC" wp14:editId="018AE951">
-            <wp:extent cx="5731510" cy="3619500"/>
-            <wp:effectExtent l="0" t="0" r="2540" b="0"/>
-            <wp:docPr id="570491838" name="Picture 1" descr="scalar &#10;tensor &#10;What is it? &#10;a single number &#10;a number with direction &#10;(e.g. wind speed with &#10;direction) but can also &#10;have many other numbers &#10;a 2-dimensional array of &#10;numbers &#10;an n-dimensional array of &#10;numbers &#10;Number of dimensions &#10;can be any number, a O- &#10;dimension tensor is a &#10;scalar, a I-dimension &#10;tensor is a vector &#10;Lower or upper &#10;(usually/example) &#10;Lower ( a ) &#10;Lower ( y ) &#10;Upper ( Q ) &#10;Upper ( x) "/>
-            <wp:cNvGraphicFramePr>
-              <a:graphicFrameLocks xmlns:a="http://schemas.openxmlformats.org/drawingml/2006/main" noChangeAspect="1"/>
-            </wp:cNvGraphicFramePr>
-            <a:graphic xmlns:a="http://schemas.openxmlformats.org/drawingml/2006/main">
-              <a:graphicData uri="http://schemas.openxmlformats.org/drawingml/2006/picture">
-                <pic:pic xmlns:pic="http://schemas.openxmlformats.org/drawingml/2006/picture">
-                  <pic:nvPicPr>
-                    <pic:cNvPr id="0" name="Picture 1" descr="scalar &#10;tensor &#10;What is it? &#10;a single number &#10;a number with direction &#10;(e.g. wind speed with &#10;direction) but can also &#10;have many other numbers &#10;a 2-dimensional array of &#10;numbers &#10;an n-dimensional array of &#10;numbers &#10;Number of dimensions &#10;can be any number, a O- &#10;dimension tensor is a &#10;scalar, a I-dimension &#10;tensor is a vector &#10;Lower or upper &#10;(usually/example) &#10;Lower ( a ) &#10;Lower ( y ) &#10;Upper ( Q ) &#10;Upper ( x) "/>
-                    <pic:cNvPicPr>
-                      <a:picLocks noChangeAspect="1" noChangeArrowheads="1"/>
-                    </pic:cNvPicPr>
-                  </pic:nvPicPr>
-                  <pic:blipFill>
-                    <a:blip r:embed="rId11">
-                      <a:extLst>
-                        <a:ext uri="{28A0092B-C50C-407E-A947-70E740481C1C}">
-                          <a14:useLocalDpi xmlns:a14="http://schemas.microsoft.com/office/drawing/2010/main" val="0"/>
-                        </a:ext>
-                      </a:extLst>
-                    </a:blip>
-                    <a:srcRect/>
-                    <a:stretch>
-                      <a:fillRect/>
-                    </a:stretch>
-                  </pic:blipFill>
-                  <pic:spPr bwMode="auto">
-                    <a:xfrm>
-                      <a:off x="0" y="0"/>
-                      <a:ext cx="5731510" cy="3619500"/>
-                    </a:xfrm>
-                    <a:prstGeom prst="rect">
-                      <a:avLst/>
-                    </a:prstGeom>
-                    <a:noFill/>
-                    <a:ln>
-                      <a:noFill/>
-                    </a:ln>
-                  </pic:spPr>
-                </pic:pic>
-              </a:graphicData>
-            </a:graphic>
-          </wp:inline>
-        </w:drawing>
-      </w:r>
-    </w:p>
+    <w:tbl>
+      <w:tblPr>
+        <w:tblW w:w="17440" w:type="dxa"/>
+        <w:tblInd w:w="4" w:type="dxa"/>
+        <w:tblLook w:val="04A0" w:firstRow="1" w:lastRow="0" w:firstColumn="1" w:lastColumn="0" w:noHBand="0" w:noVBand="1"/>
+      </w:tblPr>
+      <w:tblGrid>
+        <w:gridCol w:w="1420"/>
+        <w:gridCol w:w="6140"/>
+        <w:gridCol w:w="4580"/>
+        <w:gridCol w:w="5300"/>
+      </w:tblGrid>
+      <w:tr>
+        <w:trPr>
+          <w:trHeight w:val="432"/>
+        </w:trPr>
+        <w:tc>
+          <w:tcPr>
+            <w:tcW w:w="1420" w:type="dxa"/>
+            <w:tcBorders>
+              <w:top w:val="single" w:sz="8" w:space="0" w:color="auto"/>
+              <w:left w:val="single" w:sz="8" w:space="0" w:color="auto"/>
+              <w:bottom w:val="single" w:sz="8" w:space="0" w:color="auto"/>
+              <w:right w:val="single" w:sz="8" w:space="0" w:color="auto"/>
+            </w:tcBorders>
+            <w:shd w:val="clear" w:color="000000" w:fill="B4C6E7"/>
+            <w:vAlign w:val="center"/>
+            <w:hideMark/>
+          </w:tcPr>
+          <w:p>
+            <w:pPr>
+              <w:spacing w:after="0" w:line="240" w:lineRule="auto"/>
+              <w:jc w:val="center"/>
+              <w:rPr>
+                <w:rFonts w:ascii="Calibri" w:eastAsia="Times New Roman" w:hAnsi="Calibri" w:cs="Calibri"/>
+                <w:b/>
+                <w:bCs/>
+                <w:color w:val="212121"/>
+                <w:kern w:val="0"/>
+                <w:sz w:val="32"/>
+                <w:szCs w:val="32"/>
+                <w:lang w:eastAsia="en-IN"/>
+                <w14:ligatures w14:val="none"/>
+              </w:rPr>
+            </w:pPr>
+            <w:r>
+              <w:rPr>
+                <w:rFonts w:ascii="Calibri" w:eastAsia="Times New Roman" w:hAnsi="Calibri" w:cs="Calibri"/>
+                <w:b/>
+                <w:bCs/>
+                <w:color w:val="212121"/>
+                <w:kern w:val="0"/>
+                <w:sz w:val="32"/>
+                <w:szCs w:val="32"/>
+                <w:lang w:eastAsia="en-IN"/>
+                <w14:ligatures w14:val="none"/>
+              </w:rPr>
+              <w:t>Name</w:t>
+            </w:r>
+          </w:p>
+        </w:tc>
+        <w:tc>
+          <w:tcPr>
+            <w:tcW w:w="6140" w:type="dxa"/>
+            <w:tcBorders>
+              <w:top w:val="single" w:sz="8" w:space="0" w:color="auto"/>
+              <w:left w:val="single" w:sz="8" w:space="0" w:color="auto"/>
+              <w:bottom w:val="single" w:sz="8" w:space="0" w:color="auto"/>
+              <w:right w:val="single" w:sz="8" w:space="0" w:color="auto"/>
+            </w:tcBorders>
+            <w:shd w:val="clear" w:color="000000" w:fill="B4C6E7"/>
+            <w:vAlign w:val="center"/>
+            <w:hideMark/>
+          </w:tcPr>
+          <w:p>
+            <w:pPr>
+              <w:spacing w:after="0" w:line="240" w:lineRule="auto"/>
+              <w:jc w:val="center"/>
+              <w:rPr>
+                <w:rFonts w:ascii="Calibri" w:eastAsia="Times New Roman" w:hAnsi="Calibri" w:cs="Calibri"/>
+                <w:b/>
+                <w:bCs/>
+                <w:color w:val="212121"/>
+                <w:kern w:val="0"/>
+                <w:sz w:val="32"/>
+                <w:szCs w:val="32"/>
+                <w:lang w:eastAsia="en-IN"/>
+                <w14:ligatures w14:val="none"/>
+              </w:rPr>
+            </w:pPr>
+            <w:r>
+              <w:rPr>
+                <w:rFonts w:ascii="Calibri" w:eastAsia="Times New Roman" w:hAnsi="Calibri" w:cs="Calibri"/>
+                <w:b/>
+                <w:bCs/>
+                <w:color w:val="212121"/>
+                <w:kern w:val="0"/>
+                <w:sz w:val="32"/>
+                <w:szCs w:val="32"/>
+                <w:lang w:eastAsia="en-IN"/>
+                <w14:ligatures w14:val="none"/>
+              </w:rPr>
+              <w:t>What is it?</w:t>
+            </w:r>
+          </w:p>
+        </w:tc>
+        <w:tc>
+          <w:tcPr>
+            <w:tcW w:w="4580" w:type="dxa"/>
+            <w:tcBorders>
+              <w:top w:val="single" w:sz="8" w:space="0" w:color="auto"/>
+              <w:left w:val="single" w:sz="8" w:space="0" w:color="auto"/>
+              <w:bottom w:val="single" w:sz="8" w:space="0" w:color="auto"/>
+              <w:right w:val="single" w:sz="8" w:space="0" w:color="auto"/>
+            </w:tcBorders>
+            <w:shd w:val="clear" w:color="000000" w:fill="B4C6E7"/>
+            <w:vAlign w:val="center"/>
+            <w:hideMark/>
+          </w:tcPr>
+          <w:p>
+            <w:pPr>
+              <w:spacing w:after="0" w:line="240" w:lineRule="auto"/>
+              <w:jc w:val="center"/>
+              <w:rPr>
+                <w:rFonts w:ascii="Calibri" w:eastAsia="Times New Roman" w:hAnsi="Calibri" w:cs="Calibri"/>
+                <w:b/>
+                <w:bCs/>
+                <w:color w:val="212121"/>
+                <w:kern w:val="0"/>
+                <w:sz w:val="32"/>
+                <w:szCs w:val="32"/>
+                <w:lang w:eastAsia="en-IN"/>
+                <w14:ligatures w14:val="none"/>
+              </w:rPr>
+            </w:pPr>
+            <w:r>
+              <w:rPr>
+                <w:rFonts w:ascii="Calibri" w:eastAsia="Times New Roman" w:hAnsi="Calibri" w:cs="Calibri"/>
+                <w:b/>
+                <w:bCs/>
+                <w:color w:val="212121"/>
+                <w:kern w:val="0"/>
+                <w:sz w:val="32"/>
+                <w:szCs w:val="32"/>
+                <w:lang w:eastAsia="en-IN"/>
+                <w14:ligatures w14:val="none"/>
+              </w:rPr>
+              <w:t>Number of dimensions</w:t>
+            </w:r>
+          </w:p>
+        </w:tc>
+        <w:tc>
+          <w:tcPr>
+            <w:tcW w:w="5300" w:type="dxa"/>
+            <w:tcBorders>
+              <w:top w:val="single" w:sz="8" w:space="0" w:color="auto"/>
+              <w:left w:val="single" w:sz="8" w:space="0" w:color="auto"/>
+              <w:bottom w:val="single" w:sz="8" w:space="0" w:color="auto"/>
+              <w:right w:val="single" w:sz="8" w:space="0" w:color="auto"/>
+            </w:tcBorders>
+            <w:shd w:val="clear" w:color="000000" w:fill="B4C6E7"/>
+            <w:vAlign w:val="center"/>
+            <w:hideMark/>
+          </w:tcPr>
+          <w:p>
+            <w:pPr>
+              <w:spacing w:after="0" w:line="240" w:lineRule="auto"/>
+              <w:jc w:val="center"/>
+              <w:rPr>
+                <w:rFonts w:ascii="Calibri" w:eastAsia="Times New Roman" w:hAnsi="Calibri" w:cs="Calibri"/>
+                <w:b/>
+                <w:bCs/>
+                <w:color w:val="212121"/>
+                <w:kern w:val="0"/>
+                <w:sz w:val="32"/>
+                <w:szCs w:val="32"/>
+                <w:lang w:eastAsia="en-IN"/>
+                <w14:ligatures w14:val="none"/>
+              </w:rPr>
+            </w:pPr>
+            <w:r>
+              <w:rPr>
+                <w:rFonts w:ascii="Calibri" w:eastAsia="Times New Roman" w:hAnsi="Calibri" w:cs="Calibri"/>
+                <w:b/>
+                <w:bCs/>
+                <w:color w:val="212121"/>
+                <w:kern w:val="0"/>
+                <w:sz w:val="32"/>
+                <w:szCs w:val="32"/>
+                <w:lang w:eastAsia="en-IN"/>
+                <w14:ligatures w14:val="none"/>
+              </w:rPr>
+              <w:t>Lower or upper (usually/example)</w:t>
+            </w:r>
+          </w:p>
+        </w:tc>
+      </w:tr>
+      <w:tr>
+        <w:trPr>
+          <w:trHeight w:val="372"/>
+        </w:trPr>
+        <w:tc>
+          <w:tcPr>
+            <w:tcW w:w="1420" w:type="dxa"/>
+            <w:tcBorders>
+              <w:top w:val="single" w:sz="8" w:space="0" w:color="auto"/>
+              <w:left w:val="single" w:sz="8" w:space="0" w:color="auto"/>
+              <w:bottom w:val="single" w:sz="8" w:space="0" w:color="auto"/>
+              <w:right w:val="single" w:sz="8" w:space="0" w:color="auto"/>
+            </w:tcBorders>
+            <w:shd w:val="clear" w:color="000000" w:fill="FFFFFF"/>
+            <w:vAlign w:val="center"/>
+            <w:hideMark/>
+          </w:tcPr>
+          <w:p>
+            <w:pPr>
+              <w:spacing w:after="0" w:line="240" w:lineRule="auto"/>
+              <w:rPr>
+                <w:rFonts w:ascii="Calibri Light" w:eastAsia="Times New Roman" w:hAnsi="Calibri Light" w:cs="Calibri Light"/>
+                <w:color w:val="212121"/>
+                <w:kern w:val="0"/>
+                <w:sz w:val="28"/>
+                <w:szCs w:val="28"/>
+                <w:lang w:eastAsia="en-IN"/>
+                <w14:ligatures w14:val="none"/>
+              </w:rPr>
+            </w:pPr>
+            <w:r>
+              <w:rPr>
+                <w:rFonts w:ascii="Calibri Light" w:eastAsia="Times New Roman" w:hAnsi="Calibri Light" w:cs="Calibri Light"/>
+                <w:color w:val="212121"/>
+                <w:kern w:val="0"/>
+                <w:sz w:val="28"/>
+                <w:szCs w:val="28"/>
+                <w:lang w:eastAsia="en-IN"/>
+                <w14:ligatures w14:val="none"/>
+              </w:rPr>
+              <w:t>scalar</w:t>
+            </w:r>
+          </w:p>
+        </w:tc>
+        <w:tc>
+          <w:tcPr>
+            <w:tcW w:w="6140" w:type="dxa"/>
+            <w:tcBorders>
+              <w:top w:val="single" w:sz="8" w:space="0" w:color="auto"/>
+              <w:left w:val="single" w:sz="8" w:space="0" w:color="auto"/>
+              <w:bottom w:val="single" w:sz="8" w:space="0" w:color="auto"/>
+              <w:right w:val="single" w:sz="8" w:space="0" w:color="auto"/>
+            </w:tcBorders>
+            <w:shd w:val="clear" w:color="000000" w:fill="FFFFFF"/>
+            <w:vAlign w:val="center"/>
+            <w:hideMark/>
+          </w:tcPr>
+          <w:p>
+            <w:pPr>
+              <w:spacing w:after="0" w:line="240" w:lineRule="auto"/>
+              <w:rPr>
+                <w:rFonts w:ascii="Calibri Light" w:eastAsia="Times New Roman" w:hAnsi="Calibri Light" w:cs="Calibri Light"/>
+                <w:color w:val="212121"/>
+                <w:kern w:val="0"/>
+                <w:sz w:val="28"/>
+                <w:szCs w:val="28"/>
+                <w:lang w:eastAsia="en-IN"/>
+                <w14:ligatures w14:val="none"/>
+              </w:rPr>
+            </w:pPr>
+            <w:r>
+              <w:rPr>
+                <w:rFonts w:ascii="Calibri Light" w:eastAsia="Times New Roman" w:hAnsi="Calibri Light" w:cs="Calibri Light"/>
+                <w:color w:val="212121"/>
+                <w:kern w:val="0"/>
+                <w:sz w:val="28"/>
+                <w:szCs w:val="28"/>
+                <w:lang w:eastAsia="en-IN"/>
+                <w14:ligatures w14:val="none"/>
+              </w:rPr>
+              <w:t>a single number</w:t>
+            </w:r>
+          </w:p>
+        </w:tc>
+        <w:tc>
+          <w:tcPr>
+            <w:tcW w:w="4580" w:type="dxa"/>
+            <w:tcBorders>
+              <w:top w:val="single" w:sz="8" w:space="0" w:color="auto"/>
+              <w:left w:val="single" w:sz="8" w:space="0" w:color="auto"/>
+              <w:bottom w:val="single" w:sz="8" w:space="0" w:color="auto"/>
+              <w:right w:val="single" w:sz="8" w:space="0" w:color="auto"/>
+            </w:tcBorders>
+            <w:shd w:val="clear" w:color="000000" w:fill="FFFFFF"/>
+            <w:vAlign w:val="center"/>
+            <w:hideMark/>
+          </w:tcPr>
+          <w:p>
+            <w:pPr>
+              <w:spacing w:after="0" w:line="240" w:lineRule="auto"/>
+              <w:jc w:val="right"/>
+              <w:rPr>
+                <w:rFonts w:ascii="Calibri Light" w:eastAsia="Times New Roman" w:hAnsi="Calibri Light" w:cs="Calibri Light"/>
+                <w:color w:val="212121"/>
+                <w:kern w:val="0"/>
+                <w:sz w:val="28"/>
+                <w:szCs w:val="28"/>
+                <w:lang w:eastAsia="en-IN"/>
+                <w14:ligatures w14:val="none"/>
+              </w:rPr>
+            </w:pPr>
+            <w:r>
+              <w:rPr>
+                <w:rFonts w:ascii="Calibri Light" w:eastAsia="Times New Roman" w:hAnsi="Calibri Light" w:cs="Calibri Light"/>
+                <w:color w:val="212121"/>
+                <w:kern w:val="0"/>
+                <w:sz w:val="28"/>
+                <w:szCs w:val="28"/>
+                <w:lang w:eastAsia="en-IN"/>
+                <w14:ligatures w14:val="none"/>
+              </w:rPr>
+              <w:t>0</w:t>
+            </w:r>
+          </w:p>
+        </w:tc>
+        <w:tc>
+          <w:tcPr>
+            <w:tcW w:w="5300" w:type="dxa"/>
+            <w:tcBorders>
+              <w:top w:val="single" w:sz="8" w:space="0" w:color="auto"/>
+              <w:left w:val="single" w:sz="8" w:space="0" w:color="auto"/>
+              <w:bottom w:val="single" w:sz="8" w:space="0" w:color="auto"/>
+              <w:right w:val="single" w:sz="8" w:space="0" w:color="auto"/>
+            </w:tcBorders>
+            <w:shd w:val="clear" w:color="000000" w:fill="FFFFFF"/>
+            <w:vAlign w:val="center"/>
+            <w:hideMark/>
+          </w:tcPr>
+          <w:p>
+            <w:pPr>
+              <w:spacing w:after="0" w:line="240" w:lineRule="auto"/>
+              <w:rPr>
+                <w:rFonts w:ascii="Calibri Light" w:eastAsia="Times New Roman" w:hAnsi="Calibri Light" w:cs="Calibri Light"/>
+                <w:color w:val="212121"/>
+                <w:kern w:val="0"/>
+                <w:sz w:val="28"/>
+                <w:szCs w:val="28"/>
+                <w:lang w:eastAsia="en-IN"/>
+                <w14:ligatures w14:val="none"/>
+              </w:rPr>
+            </w:pPr>
+            <w:r>
+              <w:rPr>
+                <w:rFonts w:ascii="Calibri Light" w:eastAsia="Times New Roman" w:hAnsi="Calibri Light" w:cs="Calibri Light"/>
+                <w:color w:val="212121"/>
+                <w:kern w:val="0"/>
+                <w:sz w:val="28"/>
+                <w:szCs w:val="28"/>
+                <w:lang w:eastAsia="en-IN"/>
+                <w14:ligatures w14:val="none"/>
+              </w:rPr>
+              <w:t>Lower (a)</w:t>
+            </w:r>
+          </w:p>
+        </w:tc>
+      </w:tr>
+      <w:tr>
+        <w:trPr>
+          <w:trHeight w:val="732"/>
+        </w:trPr>
+        <w:tc>
+          <w:tcPr>
+            <w:tcW w:w="1420" w:type="dxa"/>
+            <w:tcBorders>
+              <w:top w:val="single" w:sz="8" w:space="0" w:color="auto"/>
+              <w:left w:val="single" w:sz="8" w:space="0" w:color="auto"/>
+              <w:bottom w:val="single" w:sz="8" w:space="0" w:color="auto"/>
+              <w:right w:val="single" w:sz="8" w:space="0" w:color="auto"/>
+            </w:tcBorders>
+            <w:shd w:val="clear" w:color="000000" w:fill="FFFFFF"/>
+            <w:vAlign w:val="center"/>
+            <w:hideMark/>
+          </w:tcPr>
+          <w:p>
+            <w:pPr>
+              <w:spacing w:after="0" w:line="240" w:lineRule="auto"/>
+              <w:rPr>
+                <w:rFonts w:ascii="Calibri Light" w:eastAsia="Times New Roman" w:hAnsi="Calibri Light" w:cs="Calibri Light"/>
+                <w:color w:val="212121"/>
+                <w:kern w:val="0"/>
+                <w:sz w:val="28"/>
+                <w:szCs w:val="28"/>
+                <w:lang w:eastAsia="en-IN"/>
+                <w14:ligatures w14:val="none"/>
+              </w:rPr>
+            </w:pPr>
+            <w:r>
+              <w:rPr>
+                <w:rFonts w:ascii="Calibri Light" w:eastAsia="Times New Roman" w:hAnsi="Calibri Light" w:cs="Calibri Light"/>
+                <w:color w:val="212121"/>
+                <w:kern w:val="0"/>
+                <w:sz w:val="28"/>
+                <w:szCs w:val="28"/>
+                <w:lang w:eastAsia="en-IN"/>
+                <w14:ligatures w14:val="none"/>
+              </w:rPr>
+              <w:t>vector</w:t>
+            </w:r>
+          </w:p>
+        </w:tc>
+        <w:tc>
+          <w:tcPr>
+            <w:tcW w:w="6140" w:type="dxa"/>
+            <w:tcBorders>
+              <w:top w:val="single" w:sz="8" w:space="0" w:color="auto"/>
+              <w:left w:val="single" w:sz="8" w:space="0" w:color="auto"/>
+              <w:bottom w:val="single" w:sz="8" w:space="0" w:color="auto"/>
+              <w:right w:val="single" w:sz="8" w:space="0" w:color="auto"/>
+            </w:tcBorders>
+            <w:shd w:val="clear" w:color="000000" w:fill="FFFFFF"/>
+            <w:vAlign w:val="center"/>
+            <w:hideMark/>
+          </w:tcPr>
+          <w:p>
+            <w:pPr>
+              <w:spacing w:after="0" w:line="240" w:lineRule="auto"/>
+              <w:rPr>
+                <w:rFonts w:ascii="Calibri Light" w:eastAsia="Times New Roman" w:hAnsi="Calibri Light" w:cs="Calibri Light"/>
+                <w:color w:val="212121"/>
+                <w:kern w:val="0"/>
+                <w:sz w:val="28"/>
+                <w:szCs w:val="28"/>
+                <w:lang w:eastAsia="en-IN"/>
+                <w14:ligatures w14:val="none"/>
+              </w:rPr>
+            </w:pPr>
+            <w:r>
+              <w:rPr>
+                <w:rFonts w:ascii="Calibri Light" w:eastAsia="Times New Roman" w:hAnsi="Calibri Light" w:cs="Calibri Light"/>
+                <w:color w:val="212121"/>
+                <w:kern w:val="0"/>
+                <w:sz w:val="28"/>
+                <w:szCs w:val="28"/>
+                <w:lang w:eastAsia="en-IN"/>
+                <w14:ligatures w14:val="none"/>
+              </w:rPr>
+              <w:t>a number with direction (</w:t>
+            </w:r>
+            <w:proofErr w:type="gramStart"/>
+            <w:r>
+              <w:rPr>
+                <w:rFonts w:ascii="Calibri Light" w:eastAsia="Times New Roman" w:hAnsi="Calibri Light" w:cs="Calibri Light"/>
+                <w:color w:val="212121"/>
+                <w:kern w:val="0"/>
+                <w:sz w:val="28"/>
+                <w:szCs w:val="28"/>
+                <w:lang w:eastAsia="en-IN"/>
+                <w14:ligatures w14:val="none"/>
+              </w:rPr>
+              <w:t>e.g.</w:t>
+            </w:r>
+            <w:proofErr w:type="gramEnd"/>
+            <w:r>
+              <w:rPr>
+                <w:rFonts w:ascii="Calibri Light" w:eastAsia="Times New Roman" w:hAnsi="Calibri Light" w:cs="Calibri Light"/>
+                <w:color w:val="212121"/>
+                <w:kern w:val="0"/>
+                <w:sz w:val="28"/>
+                <w:szCs w:val="28"/>
+                <w:lang w:eastAsia="en-IN"/>
+                <w14:ligatures w14:val="none"/>
+              </w:rPr>
+              <w:t xml:space="preserve"> wind speed with direction) but can also have many other numbers</w:t>
+            </w:r>
+          </w:p>
+        </w:tc>
+        <w:tc>
+          <w:tcPr>
+            <w:tcW w:w="4580" w:type="dxa"/>
+            <w:tcBorders>
+              <w:top w:val="single" w:sz="8" w:space="0" w:color="auto"/>
+              <w:left w:val="single" w:sz="8" w:space="0" w:color="auto"/>
+              <w:bottom w:val="single" w:sz="8" w:space="0" w:color="auto"/>
+              <w:right w:val="single" w:sz="8" w:space="0" w:color="auto"/>
+            </w:tcBorders>
+            <w:shd w:val="clear" w:color="000000" w:fill="FFFFFF"/>
+            <w:vAlign w:val="center"/>
+            <w:hideMark/>
+          </w:tcPr>
+          <w:p>
+            <w:pPr>
+              <w:spacing w:after="0" w:line="240" w:lineRule="auto"/>
+              <w:jc w:val="right"/>
+              <w:rPr>
+                <w:rFonts w:ascii="Calibri Light" w:eastAsia="Times New Roman" w:hAnsi="Calibri Light" w:cs="Calibri Light"/>
+                <w:color w:val="212121"/>
+                <w:kern w:val="0"/>
+                <w:sz w:val="28"/>
+                <w:szCs w:val="28"/>
+                <w:lang w:eastAsia="en-IN"/>
+                <w14:ligatures w14:val="none"/>
+              </w:rPr>
+            </w:pPr>
+            <w:r>
+              <w:rPr>
+                <w:rFonts w:ascii="Calibri Light" w:eastAsia="Times New Roman" w:hAnsi="Calibri Light" w:cs="Calibri Light"/>
+                <w:color w:val="212121"/>
+                <w:kern w:val="0"/>
+                <w:sz w:val="28"/>
+                <w:szCs w:val="28"/>
+                <w:lang w:eastAsia="en-IN"/>
+                <w14:ligatures w14:val="none"/>
+              </w:rPr>
+              <w:t>1</w:t>
+            </w:r>
+          </w:p>
+        </w:tc>
+        <w:tc>
+          <w:tcPr>
+            <w:tcW w:w="5300" w:type="dxa"/>
+            <w:tcBorders>
+              <w:top w:val="single" w:sz="8" w:space="0" w:color="auto"/>
+              <w:left w:val="single" w:sz="8" w:space="0" w:color="auto"/>
+              <w:bottom w:val="single" w:sz="8" w:space="0" w:color="auto"/>
+              <w:right w:val="single" w:sz="8" w:space="0" w:color="auto"/>
+            </w:tcBorders>
+            <w:shd w:val="clear" w:color="000000" w:fill="FFFFFF"/>
+            <w:vAlign w:val="center"/>
+            <w:hideMark/>
+          </w:tcPr>
+          <w:p>
+            <w:pPr>
+              <w:spacing w:after="0" w:line="240" w:lineRule="auto"/>
+              <w:rPr>
+                <w:rFonts w:ascii="Calibri Light" w:eastAsia="Times New Roman" w:hAnsi="Calibri Light" w:cs="Calibri Light"/>
+                <w:color w:val="212121"/>
+                <w:kern w:val="0"/>
+                <w:sz w:val="28"/>
+                <w:szCs w:val="28"/>
+                <w:lang w:eastAsia="en-IN"/>
+                <w14:ligatures w14:val="none"/>
+              </w:rPr>
+            </w:pPr>
+            <w:r>
+              <w:rPr>
+                <w:rFonts w:ascii="Calibri Light" w:eastAsia="Times New Roman" w:hAnsi="Calibri Light" w:cs="Calibri Light"/>
+                <w:color w:val="212121"/>
+                <w:kern w:val="0"/>
+                <w:sz w:val="28"/>
+                <w:szCs w:val="28"/>
+                <w:lang w:eastAsia="en-IN"/>
+                <w14:ligatures w14:val="none"/>
+              </w:rPr>
+              <w:t>Lower (y)</w:t>
+            </w:r>
+          </w:p>
+        </w:tc>
+      </w:tr>
+      <w:tr>
+        <w:trPr>
+          <w:trHeight w:val="372"/>
+        </w:trPr>
+        <w:tc>
+          <w:tcPr>
+            <w:tcW w:w="1420" w:type="dxa"/>
+            <w:tcBorders>
+              <w:top w:val="single" w:sz="8" w:space="0" w:color="auto"/>
+              <w:left w:val="single" w:sz="8" w:space="0" w:color="auto"/>
+              <w:bottom w:val="single" w:sz="8" w:space="0" w:color="auto"/>
+              <w:right w:val="single" w:sz="8" w:space="0" w:color="auto"/>
+            </w:tcBorders>
+            <w:shd w:val="clear" w:color="000000" w:fill="FFFFFF"/>
+            <w:vAlign w:val="center"/>
+            <w:hideMark/>
+          </w:tcPr>
+          <w:p>
+            <w:pPr>
+              <w:spacing w:after="0" w:line="240" w:lineRule="auto"/>
+              <w:rPr>
+                <w:rFonts w:ascii="Calibri Light" w:eastAsia="Times New Roman" w:hAnsi="Calibri Light" w:cs="Calibri Light"/>
+                <w:color w:val="212121"/>
+                <w:kern w:val="0"/>
+                <w:sz w:val="28"/>
+                <w:szCs w:val="28"/>
+                <w:lang w:eastAsia="en-IN"/>
+                <w14:ligatures w14:val="none"/>
+              </w:rPr>
+            </w:pPr>
+            <w:r>
+              <w:rPr>
+                <w:rFonts w:ascii="Calibri Light" w:eastAsia="Times New Roman" w:hAnsi="Calibri Light" w:cs="Calibri Light"/>
+                <w:color w:val="212121"/>
+                <w:kern w:val="0"/>
+                <w:sz w:val="28"/>
+                <w:szCs w:val="28"/>
+                <w:lang w:eastAsia="en-IN"/>
+                <w14:ligatures w14:val="none"/>
+              </w:rPr>
+              <w:t>matrix</w:t>
+            </w:r>
+          </w:p>
+        </w:tc>
+        <w:tc>
+          <w:tcPr>
+            <w:tcW w:w="6140" w:type="dxa"/>
+            <w:tcBorders>
+              <w:top w:val="single" w:sz="8" w:space="0" w:color="auto"/>
+              <w:left w:val="single" w:sz="8" w:space="0" w:color="auto"/>
+              <w:bottom w:val="single" w:sz="8" w:space="0" w:color="auto"/>
+              <w:right w:val="single" w:sz="8" w:space="0" w:color="auto"/>
+            </w:tcBorders>
+            <w:shd w:val="clear" w:color="000000" w:fill="FFFFFF"/>
+            <w:vAlign w:val="center"/>
+            <w:hideMark/>
+          </w:tcPr>
+          <w:p>
+            <w:pPr>
+              <w:spacing w:after="0" w:line="240" w:lineRule="auto"/>
+              <w:rPr>
+                <w:rFonts w:ascii="Calibri Light" w:eastAsia="Times New Roman" w:hAnsi="Calibri Light" w:cs="Calibri Light"/>
+                <w:color w:val="212121"/>
+                <w:kern w:val="0"/>
+                <w:sz w:val="28"/>
+                <w:szCs w:val="28"/>
+                <w:lang w:eastAsia="en-IN"/>
+                <w14:ligatures w14:val="none"/>
+              </w:rPr>
+            </w:pPr>
+            <w:r>
+              <w:rPr>
+                <w:rFonts w:ascii="Calibri Light" w:eastAsia="Times New Roman" w:hAnsi="Calibri Light" w:cs="Calibri Light"/>
+                <w:color w:val="212121"/>
+                <w:kern w:val="0"/>
+                <w:sz w:val="28"/>
+                <w:szCs w:val="28"/>
+                <w:lang w:eastAsia="en-IN"/>
+                <w14:ligatures w14:val="none"/>
+              </w:rPr>
+              <w:t>a 2-dimensional array of numbers</w:t>
+            </w:r>
+          </w:p>
+        </w:tc>
+        <w:tc>
+          <w:tcPr>
+            <w:tcW w:w="4580" w:type="dxa"/>
+            <w:tcBorders>
+              <w:top w:val="single" w:sz="8" w:space="0" w:color="auto"/>
+              <w:left w:val="single" w:sz="8" w:space="0" w:color="auto"/>
+              <w:bottom w:val="single" w:sz="8" w:space="0" w:color="auto"/>
+              <w:right w:val="single" w:sz="8" w:space="0" w:color="auto"/>
+            </w:tcBorders>
+            <w:shd w:val="clear" w:color="000000" w:fill="FFFFFF"/>
+            <w:vAlign w:val="center"/>
+            <w:hideMark/>
+          </w:tcPr>
+          <w:p>
+            <w:pPr>
+              <w:spacing w:after="0" w:line="240" w:lineRule="auto"/>
+              <w:jc w:val="right"/>
+              <w:rPr>
+                <w:rFonts w:ascii="Calibri Light" w:eastAsia="Times New Roman" w:hAnsi="Calibri Light" w:cs="Calibri Light"/>
+                <w:color w:val="212121"/>
+                <w:kern w:val="0"/>
+                <w:sz w:val="28"/>
+                <w:szCs w:val="28"/>
+                <w:lang w:eastAsia="en-IN"/>
+                <w14:ligatures w14:val="none"/>
+              </w:rPr>
+            </w:pPr>
+            <w:r>
+              <w:rPr>
+                <w:rFonts w:ascii="Calibri Light" w:eastAsia="Times New Roman" w:hAnsi="Calibri Light" w:cs="Calibri Light"/>
+                <w:color w:val="212121"/>
+                <w:kern w:val="0"/>
+                <w:sz w:val="28"/>
+                <w:szCs w:val="28"/>
+                <w:lang w:eastAsia="en-IN"/>
+                <w14:ligatures w14:val="none"/>
+              </w:rPr>
+              <w:t>2</w:t>
+            </w:r>
+          </w:p>
+        </w:tc>
+        <w:tc>
+          <w:tcPr>
+            <w:tcW w:w="5300" w:type="dxa"/>
+            <w:tcBorders>
+              <w:top w:val="single" w:sz="8" w:space="0" w:color="auto"/>
+              <w:left w:val="single" w:sz="8" w:space="0" w:color="auto"/>
+              <w:bottom w:val="single" w:sz="8" w:space="0" w:color="auto"/>
+              <w:right w:val="single" w:sz="8" w:space="0" w:color="auto"/>
+            </w:tcBorders>
+            <w:shd w:val="clear" w:color="000000" w:fill="FFFFFF"/>
+            <w:vAlign w:val="center"/>
+            <w:hideMark/>
+          </w:tcPr>
+          <w:p>
+            <w:pPr>
+              <w:spacing w:after="0" w:line="240" w:lineRule="auto"/>
+              <w:rPr>
+                <w:rFonts w:ascii="Calibri Light" w:eastAsia="Times New Roman" w:hAnsi="Calibri Light" w:cs="Calibri Light"/>
+                <w:color w:val="212121"/>
+                <w:kern w:val="0"/>
+                <w:sz w:val="28"/>
+                <w:szCs w:val="28"/>
+                <w:lang w:eastAsia="en-IN"/>
+                <w14:ligatures w14:val="none"/>
+              </w:rPr>
+            </w:pPr>
+            <w:r>
+              <w:rPr>
+                <w:rFonts w:ascii="Calibri Light" w:eastAsia="Times New Roman" w:hAnsi="Calibri Light" w:cs="Calibri Light"/>
+                <w:color w:val="212121"/>
+                <w:kern w:val="0"/>
+                <w:sz w:val="28"/>
+                <w:szCs w:val="28"/>
+                <w:lang w:eastAsia="en-IN"/>
+                <w14:ligatures w14:val="none"/>
+              </w:rPr>
+              <w:t>Upper (Q)</w:t>
+            </w:r>
+          </w:p>
+        </w:tc>
+      </w:tr>
+      <w:tr>
+        <w:trPr>
+          <w:trHeight w:val="1080"/>
+        </w:trPr>
+        <w:tc>
+          <w:tcPr>
+            <w:tcW w:w="1420" w:type="dxa"/>
+            <w:tcBorders>
+              <w:top w:val="single" w:sz="8" w:space="0" w:color="auto"/>
+              <w:left w:val="single" w:sz="8" w:space="0" w:color="auto"/>
+              <w:bottom w:val="single" w:sz="8" w:space="0" w:color="auto"/>
+              <w:right w:val="single" w:sz="8" w:space="0" w:color="auto"/>
+            </w:tcBorders>
+            <w:shd w:val="clear" w:color="000000" w:fill="FFFFFF"/>
+            <w:vAlign w:val="center"/>
+            <w:hideMark/>
+          </w:tcPr>
+          <w:p>
+            <w:pPr>
+              <w:spacing w:after="0" w:line="240" w:lineRule="auto"/>
+              <w:rPr>
+                <w:rFonts w:ascii="Calibri Light" w:eastAsia="Times New Roman" w:hAnsi="Calibri Light" w:cs="Calibri Light"/>
+                <w:color w:val="212121"/>
+                <w:kern w:val="0"/>
+                <w:sz w:val="28"/>
+                <w:szCs w:val="28"/>
+                <w:lang w:eastAsia="en-IN"/>
+                <w14:ligatures w14:val="none"/>
+              </w:rPr>
+            </w:pPr>
+            <w:r>
+              <w:rPr>
+                <w:rFonts w:ascii="Calibri Light" w:eastAsia="Times New Roman" w:hAnsi="Calibri Light" w:cs="Calibri Light"/>
+                <w:color w:val="212121"/>
+                <w:kern w:val="0"/>
+                <w:sz w:val="28"/>
+                <w:szCs w:val="28"/>
+                <w:lang w:eastAsia="en-IN"/>
+                <w14:ligatures w14:val="none"/>
+              </w:rPr>
+              <w:t>tensor</w:t>
+            </w:r>
+          </w:p>
+        </w:tc>
+        <w:tc>
+          <w:tcPr>
+            <w:tcW w:w="6140" w:type="dxa"/>
+            <w:tcBorders>
+              <w:top w:val="single" w:sz="8" w:space="0" w:color="auto"/>
+              <w:left w:val="single" w:sz="8" w:space="0" w:color="auto"/>
+              <w:bottom w:val="single" w:sz="8" w:space="0" w:color="auto"/>
+              <w:right w:val="single" w:sz="8" w:space="0" w:color="auto"/>
+            </w:tcBorders>
+            <w:shd w:val="clear" w:color="000000" w:fill="FFFFFF"/>
+            <w:vAlign w:val="center"/>
+            <w:hideMark/>
+          </w:tcPr>
+          <w:p>
+            <w:pPr>
+              <w:spacing w:after="0" w:line="240" w:lineRule="auto"/>
+              <w:rPr>
+                <w:rFonts w:ascii="Calibri Light" w:eastAsia="Times New Roman" w:hAnsi="Calibri Light" w:cs="Calibri Light"/>
+                <w:color w:val="212121"/>
+                <w:kern w:val="0"/>
+                <w:sz w:val="28"/>
+                <w:szCs w:val="28"/>
+                <w:lang w:eastAsia="en-IN"/>
+                <w14:ligatures w14:val="none"/>
+              </w:rPr>
+            </w:pPr>
+            <w:r>
+              <w:rPr>
+                <w:rFonts w:ascii="Calibri Light" w:eastAsia="Times New Roman" w:hAnsi="Calibri Light" w:cs="Calibri Light"/>
+                <w:color w:val="212121"/>
+                <w:kern w:val="0"/>
+                <w:sz w:val="28"/>
+                <w:szCs w:val="28"/>
+                <w:lang w:eastAsia="en-IN"/>
+                <w14:ligatures w14:val="none"/>
+              </w:rPr>
+              <w:t>an n-dimensional array of numbers</w:t>
+            </w:r>
+          </w:p>
+        </w:tc>
+        <w:tc>
+          <w:tcPr>
+            <w:tcW w:w="4580" w:type="dxa"/>
+            <w:tcBorders>
+              <w:top w:val="single" w:sz="8" w:space="0" w:color="auto"/>
+              <w:left w:val="single" w:sz="8" w:space="0" w:color="auto"/>
+              <w:bottom w:val="single" w:sz="8" w:space="0" w:color="auto"/>
+              <w:right w:val="single" w:sz="8" w:space="0" w:color="auto"/>
+            </w:tcBorders>
+            <w:shd w:val="clear" w:color="000000" w:fill="FFFFFF"/>
+            <w:vAlign w:val="center"/>
+            <w:hideMark/>
+          </w:tcPr>
+          <w:p>
+            <w:pPr>
+              <w:spacing w:after="0" w:line="240" w:lineRule="auto"/>
+              <w:rPr>
+                <w:rFonts w:ascii="Calibri Light" w:eastAsia="Times New Roman" w:hAnsi="Calibri Light" w:cs="Calibri Light"/>
+                <w:color w:val="212121"/>
+                <w:kern w:val="0"/>
+                <w:sz w:val="28"/>
+                <w:szCs w:val="28"/>
+                <w:lang w:eastAsia="en-IN"/>
+                <w14:ligatures w14:val="none"/>
+              </w:rPr>
+            </w:pPr>
+            <w:r>
+              <w:rPr>
+                <w:rFonts w:ascii="Calibri Light" w:eastAsia="Times New Roman" w:hAnsi="Calibri Light" w:cs="Calibri Light"/>
+                <w:color w:val="212121"/>
+                <w:kern w:val="0"/>
+                <w:sz w:val="28"/>
+                <w:szCs w:val="28"/>
+                <w:lang w:eastAsia="en-IN"/>
+                <w14:ligatures w14:val="none"/>
+              </w:rPr>
+              <w:t>can be any number, a 0-dimension tensor is a scalar, a 1-dimension tensor is a vector</w:t>
+            </w:r>
+          </w:p>
+        </w:tc>
+        <w:tc>
+          <w:tcPr>
+            <w:tcW w:w="5300" w:type="dxa"/>
+            <w:tcBorders>
+              <w:top w:val="single" w:sz="8" w:space="0" w:color="auto"/>
+              <w:left w:val="single" w:sz="8" w:space="0" w:color="auto"/>
+              <w:bottom w:val="single" w:sz="8" w:space="0" w:color="auto"/>
+              <w:right w:val="single" w:sz="8" w:space="0" w:color="auto"/>
+            </w:tcBorders>
+            <w:shd w:val="clear" w:color="000000" w:fill="FFFFFF"/>
+            <w:vAlign w:val="center"/>
+            <w:hideMark/>
+          </w:tcPr>
+          <w:p>
+            <w:pPr>
+              <w:spacing w:after="0" w:line="240" w:lineRule="auto"/>
+              <w:rPr>
+                <w:rFonts w:ascii="Calibri Light" w:eastAsia="Times New Roman" w:hAnsi="Calibri Light" w:cs="Calibri Light"/>
+                <w:color w:val="212121"/>
+                <w:kern w:val="0"/>
+                <w:sz w:val="28"/>
+                <w:szCs w:val="28"/>
+                <w:lang w:eastAsia="en-IN"/>
+                <w14:ligatures w14:val="none"/>
+              </w:rPr>
+            </w:pPr>
+            <w:r>
+              <w:rPr>
+                <w:rFonts w:ascii="Calibri Light" w:eastAsia="Times New Roman" w:hAnsi="Calibri Light" w:cs="Calibri Light"/>
+                <w:color w:val="212121"/>
+                <w:kern w:val="0"/>
+                <w:sz w:val="28"/>
+                <w:szCs w:val="28"/>
+                <w:lang w:eastAsia="en-IN"/>
+                <w14:ligatures w14:val="none"/>
+              </w:rPr>
+              <w:t>Upper (X)</w:t>
+            </w:r>
+          </w:p>
+        </w:tc>
+      </w:tr>
+    </w:tbl>
     <w:p/>
     <w:p/>
     <w:p>
@@ -3025,7 +3857,7 @@
         </w:rPr>
         <w:t xml:space="preserve">Link --&gt; </w:t>
       </w:r>
-      <w:hyperlink r:id="rId12" w:history="1">
+      <w:hyperlink r:id="rId11" w:history="1">
         <w:r>
           <w:rPr>
             <w:rStyle w:val="Hyperlink"/>
@@ -5196,7 +6028,7 @@
       <w:r>
         <w:t xml:space="preserve"> </w:t>
       </w:r>
-      <w:hyperlink r:id="rId13" w:anchor="data-types" w:history="1">
+      <w:hyperlink r:id="rId12" w:anchor="data-types" w:history="1">
         <w:r>
           <w:rPr>
             <w:rStyle w:val="Hyperlink"/>
@@ -9381,14 +10213,14 @@
       <w:r>
         <w:rPr>
           <w:rFonts w:ascii="Courier New" w:eastAsia="Times New Roman" w:hAnsi="Courier New" w:cs="Courier New"/>
-          <w:color w:val="0000FF"/>
-          <w:kern w:val="0"/>
-          <w:sz w:val="21"/>
-          <w:szCs w:val="21"/>
-          <w:lang w:eastAsia="en-IN"/>
-          <w14:ligatures w14:val="none"/>
-        </w:rPr>
-        <w:t>%%time</w:t>
+          <w:color w:val="008000"/>
+          <w:kern w:val="0"/>
+          <w:sz w:val="21"/>
+          <w:szCs w:val="21"/>
+          <w:lang w:eastAsia="en-IN"/>
+          <w14:ligatures w14:val="none"/>
+        </w:rPr>
+        <w:t xml:space="preserve"># Matrix multiplication by hand </w:t>
       </w:r>
     </w:p>
     <w:p>
@@ -9415,7 +10247,7 @@
           <w:lang w:eastAsia="en-IN"/>
           <w14:ligatures w14:val="none"/>
         </w:rPr>
-        <w:t xml:space="preserve"># Matrix multiplication by hand </w:t>
+        <w:t># (avoid doing operations with for loops at all cost, they are computationally expensive)</w:t>
       </w:r>
     </w:p>
     <w:p>
@@ -9435,14 +10267,26 @@
       <w:r>
         <w:rPr>
           <w:rFonts w:ascii="Courier New" w:eastAsia="Times New Roman" w:hAnsi="Courier New" w:cs="Courier New"/>
-          <w:color w:val="008000"/>
-          <w:kern w:val="0"/>
-          <w:sz w:val="21"/>
-          <w:szCs w:val="21"/>
-          <w:lang w:eastAsia="en-IN"/>
-          <w14:ligatures w14:val="none"/>
-        </w:rPr>
-        <w:t># (avoid doing operations with for loops at all cost, they are computationally expensive)</w:t>
+          <w:color w:val="000000"/>
+          <w:kern w:val="0"/>
+          <w:sz w:val="21"/>
+          <w:szCs w:val="21"/>
+          <w:lang w:eastAsia="en-IN"/>
+          <w14:ligatures w14:val="none"/>
+        </w:rPr>
+        <w:t xml:space="preserve">value = </w:t>
+      </w:r>
+      <w:r>
+        <w:rPr>
+          <w:rFonts w:ascii="Courier New" w:eastAsia="Times New Roman" w:hAnsi="Courier New" w:cs="Courier New"/>
+          <w:color w:val="098156"/>
+          <w:kern w:val="0"/>
+          <w:sz w:val="21"/>
+          <w:szCs w:val="21"/>
+          <w:lang w:eastAsia="en-IN"/>
+          <w14:ligatures w14:val="none"/>
+        </w:rPr>
+        <w:t>0</w:t>
       </w:r>
     </w:p>
     <w:p>
@@ -9462,26 +10306,126 @@
       <w:r>
         <w:rPr>
           <w:rFonts w:ascii="Courier New" w:eastAsia="Times New Roman" w:hAnsi="Courier New" w:cs="Courier New"/>
-          <w:color w:val="000000"/>
-          <w:kern w:val="0"/>
-          <w:sz w:val="21"/>
-          <w:szCs w:val="21"/>
-          <w:lang w:eastAsia="en-IN"/>
-          <w14:ligatures w14:val="none"/>
-        </w:rPr>
-        <w:t xml:space="preserve">value = </w:t>
-      </w:r>
-      <w:r>
-        <w:rPr>
-          <w:rFonts w:ascii="Courier New" w:eastAsia="Times New Roman" w:hAnsi="Courier New" w:cs="Courier New"/>
-          <w:color w:val="098156"/>
-          <w:kern w:val="0"/>
-          <w:sz w:val="21"/>
-          <w:szCs w:val="21"/>
-          <w:lang w:eastAsia="en-IN"/>
-          <w14:ligatures w14:val="none"/>
-        </w:rPr>
-        <w:t>0</w:t>
+          <w:color w:val="AF00DB"/>
+          <w:kern w:val="0"/>
+          <w:sz w:val="21"/>
+          <w:szCs w:val="21"/>
+          <w:lang w:eastAsia="en-IN"/>
+          <w14:ligatures w14:val="none"/>
+        </w:rPr>
+        <w:t>for</w:t>
+      </w:r>
+      <w:r>
+        <w:rPr>
+          <w:rFonts w:ascii="Courier New" w:eastAsia="Times New Roman" w:hAnsi="Courier New" w:cs="Courier New"/>
+          <w:color w:val="000000"/>
+          <w:kern w:val="0"/>
+          <w:sz w:val="21"/>
+          <w:szCs w:val="21"/>
+          <w:lang w:eastAsia="en-IN"/>
+          <w14:ligatures w14:val="none"/>
+        </w:rPr>
+        <w:t xml:space="preserve"> </w:t>
+      </w:r>
+      <w:proofErr w:type="spellStart"/>
+      <w:r>
+        <w:rPr>
+          <w:rFonts w:ascii="Courier New" w:eastAsia="Times New Roman" w:hAnsi="Courier New" w:cs="Courier New"/>
+          <w:color w:val="000000"/>
+          <w:kern w:val="0"/>
+          <w:sz w:val="21"/>
+          <w:szCs w:val="21"/>
+          <w:lang w:eastAsia="en-IN"/>
+          <w14:ligatures w14:val="none"/>
+        </w:rPr>
+        <w:t>i</w:t>
+      </w:r>
+      <w:proofErr w:type="spellEnd"/>
+      <w:r>
+        <w:rPr>
+          <w:rFonts w:ascii="Courier New" w:eastAsia="Times New Roman" w:hAnsi="Courier New" w:cs="Courier New"/>
+          <w:color w:val="000000"/>
+          <w:kern w:val="0"/>
+          <w:sz w:val="21"/>
+          <w:szCs w:val="21"/>
+          <w:lang w:eastAsia="en-IN"/>
+          <w14:ligatures w14:val="none"/>
+        </w:rPr>
+        <w:t xml:space="preserve"> </w:t>
+      </w:r>
+      <w:r>
+        <w:rPr>
+          <w:rFonts w:ascii="Courier New" w:eastAsia="Times New Roman" w:hAnsi="Courier New" w:cs="Courier New"/>
+          <w:color w:val="0000FF"/>
+          <w:kern w:val="0"/>
+          <w:sz w:val="21"/>
+          <w:szCs w:val="21"/>
+          <w:lang w:eastAsia="en-IN"/>
+          <w14:ligatures w14:val="none"/>
+        </w:rPr>
+        <w:t>in</w:t>
+      </w:r>
+      <w:r>
+        <w:rPr>
+          <w:rFonts w:ascii="Courier New" w:eastAsia="Times New Roman" w:hAnsi="Courier New" w:cs="Courier New"/>
+          <w:color w:val="000000"/>
+          <w:kern w:val="0"/>
+          <w:sz w:val="21"/>
+          <w:szCs w:val="21"/>
+          <w:lang w:eastAsia="en-IN"/>
+          <w14:ligatures w14:val="none"/>
+        </w:rPr>
+        <w:t xml:space="preserve"> </w:t>
+      </w:r>
+      <w:r>
+        <w:rPr>
+          <w:rFonts w:ascii="Courier New" w:eastAsia="Times New Roman" w:hAnsi="Courier New" w:cs="Courier New"/>
+          <w:color w:val="795E26"/>
+          <w:kern w:val="0"/>
+          <w:sz w:val="21"/>
+          <w:szCs w:val="21"/>
+          <w:lang w:eastAsia="en-IN"/>
+          <w14:ligatures w14:val="none"/>
+        </w:rPr>
+        <w:t>range</w:t>
+      </w:r>
+      <w:r>
+        <w:rPr>
+          <w:rFonts w:ascii="Courier New" w:eastAsia="Times New Roman" w:hAnsi="Courier New" w:cs="Courier New"/>
+          <w:color w:val="000000"/>
+          <w:kern w:val="0"/>
+          <w:sz w:val="21"/>
+          <w:szCs w:val="21"/>
+          <w:lang w:eastAsia="en-IN"/>
+          <w14:ligatures w14:val="none"/>
+        </w:rPr>
+        <w:t>(</w:t>
+      </w:r>
+      <w:proofErr w:type="spellStart"/>
+      <w:r>
+        <w:rPr>
+          <w:rFonts w:ascii="Courier New" w:eastAsia="Times New Roman" w:hAnsi="Courier New" w:cs="Courier New"/>
+          <w:color w:val="795E26"/>
+          <w:kern w:val="0"/>
+          <w:sz w:val="21"/>
+          <w:szCs w:val="21"/>
+          <w:lang w:eastAsia="en-IN"/>
+          <w14:ligatures w14:val="none"/>
+        </w:rPr>
+        <w:t>len</w:t>
+      </w:r>
+      <w:proofErr w:type="spellEnd"/>
+      <w:r>
+        <w:rPr>
+          <w:rFonts w:ascii="Courier New" w:eastAsia="Times New Roman" w:hAnsi="Courier New" w:cs="Courier New"/>
+          <w:color w:val="000000"/>
+          <w:kern w:val="0"/>
+          <w:sz w:val="21"/>
+          <w:szCs w:val="21"/>
+          <w:lang w:eastAsia="en-IN"/>
+          <w14:ligatures w14:val="none"/>
+        </w:rPr>
+        <w:t>(tensor)):</w:t>
       </w:r>
     </w:p>
     <w:p>
@@ -9501,26 +10445,14 @@
       <w:r>
         <w:rPr>
           <w:rFonts w:ascii="Courier New" w:eastAsia="Times New Roman" w:hAnsi="Courier New" w:cs="Courier New"/>
-          <w:color w:val="AF00DB"/>
-          <w:kern w:val="0"/>
-          <w:sz w:val="21"/>
-          <w:szCs w:val="21"/>
-          <w:lang w:eastAsia="en-IN"/>
-          <w14:ligatures w14:val="none"/>
-        </w:rPr>
-        <w:t>for</w:t>
-      </w:r>
-      <w:r>
-        <w:rPr>
-          <w:rFonts w:ascii="Courier New" w:eastAsia="Times New Roman" w:hAnsi="Courier New" w:cs="Courier New"/>
-          <w:color w:val="000000"/>
-          <w:kern w:val="0"/>
-          <w:sz w:val="21"/>
-          <w:szCs w:val="21"/>
-          <w:lang w:eastAsia="en-IN"/>
-          <w14:ligatures w14:val="none"/>
-        </w:rPr>
-        <w:t xml:space="preserve"> </w:t>
+          <w:color w:val="000000"/>
+          <w:kern w:val="0"/>
+          <w:sz w:val="21"/>
+          <w:szCs w:val="21"/>
+          <w:lang w:eastAsia="en-IN"/>
+          <w14:ligatures w14:val="none"/>
+        </w:rPr>
+        <w:t>  value += tensor[</w:t>
       </w:r>
       <w:proofErr w:type="spellStart"/>
       <w:r>
@@ -9546,68 +10478,20 @@
           <w:lang w:eastAsia="en-IN"/>
           <w14:ligatures w14:val="none"/>
         </w:rPr>
-        <w:t xml:space="preserve"> </w:t>
-      </w:r>
-      <w:r>
-        <w:rPr>
-          <w:rFonts w:ascii="Courier New" w:eastAsia="Times New Roman" w:hAnsi="Courier New" w:cs="Courier New"/>
-          <w:color w:val="0000FF"/>
-          <w:kern w:val="0"/>
-          <w:sz w:val="21"/>
-          <w:szCs w:val="21"/>
-          <w:lang w:eastAsia="en-IN"/>
-          <w14:ligatures w14:val="none"/>
-        </w:rPr>
-        <w:t>in</w:t>
-      </w:r>
-      <w:r>
-        <w:rPr>
-          <w:rFonts w:ascii="Courier New" w:eastAsia="Times New Roman" w:hAnsi="Courier New" w:cs="Courier New"/>
-          <w:color w:val="000000"/>
-          <w:kern w:val="0"/>
-          <w:sz w:val="21"/>
-          <w:szCs w:val="21"/>
-          <w:lang w:eastAsia="en-IN"/>
-          <w14:ligatures w14:val="none"/>
-        </w:rPr>
-        <w:t xml:space="preserve"> </w:t>
-      </w:r>
-      <w:r>
-        <w:rPr>
-          <w:rFonts w:ascii="Courier New" w:eastAsia="Times New Roman" w:hAnsi="Courier New" w:cs="Courier New"/>
-          <w:color w:val="795E26"/>
-          <w:kern w:val="0"/>
-          <w:sz w:val="21"/>
-          <w:szCs w:val="21"/>
-          <w:lang w:eastAsia="en-IN"/>
-          <w14:ligatures w14:val="none"/>
-        </w:rPr>
-        <w:t>range</w:t>
-      </w:r>
-      <w:r>
-        <w:rPr>
-          <w:rFonts w:ascii="Courier New" w:eastAsia="Times New Roman" w:hAnsi="Courier New" w:cs="Courier New"/>
-          <w:color w:val="000000"/>
-          <w:kern w:val="0"/>
-          <w:sz w:val="21"/>
-          <w:szCs w:val="21"/>
-          <w:lang w:eastAsia="en-IN"/>
-          <w14:ligatures w14:val="none"/>
-        </w:rPr>
-        <w:t>(</w:t>
+        <w:t>] * tensor[</w:t>
       </w:r>
       <w:proofErr w:type="spellStart"/>
       <w:r>
         <w:rPr>
           <w:rFonts w:ascii="Courier New" w:eastAsia="Times New Roman" w:hAnsi="Courier New" w:cs="Courier New"/>
-          <w:color w:val="795E26"/>
-          <w:kern w:val="0"/>
-          <w:sz w:val="21"/>
-          <w:szCs w:val="21"/>
-          <w:lang w:eastAsia="en-IN"/>
-          <w14:ligatures w14:val="none"/>
-        </w:rPr>
-        <w:t>len</w:t>
+          <w:color w:val="000000"/>
+          <w:kern w:val="0"/>
+          <w:sz w:val="21"/>
+          <w:szCs w:val="21"/>
+          <w:lang w:eastAsia="en-IN"/>
+          <w14:ligatures w14:val="none"/>
+        </w:rPr>
+        <w:t>i</w:t>
       </w:r>
       <w:proofErr w:type="spellEnd"/>
       <w:r>
@@ -9620,7 +10504,7 @@
           <w:lang w:eastAsia="en-IN"/>
           <w14:ligatures w14:val="none"/>
         </w:rPr>
-        <w:t>(tensor)):</w:t>
+        <w:t>]</w:t>
       </w:r>
     </w:p>
     <w:p>
@@ -9647,116 +10531,10 @@
           <w:lang w:eastAsia="en-IN"/>
           <w14:ligatures w14:val="none"/>
         </w:rPr>
-        <w:t>  value += tensor[</w:t>
-      </w:r>
-      <w:proofErr w:type="spellStart"/>
-      <w:r>
-        <w:rPr>
-          <w:rFonts w:ascii="Courier New" w:eastAsia="Times New Roman" w:hAnsi="Courier New" w:cs="Courier New"/>
-          <w:color w:val="000000"/>
-          <w:kern w:val="0"/>
-          <w:sz w:val="21"/>
-          <w:szCs w:val="21"/>
-          <w:lang w:eastAsia="en-IN"/>
-          <w14:ligatures w14:val="none"/>
-        </w:rPr>
-        <w:t>i</w:t>
-      </w:r>
-      <w:proofErr w:type="spellEnd"/>
-      <w:r>
-        <w:rPr>
-          <w:rFonts w:ascii="Courier New" w:eastAsia="Times New Roman" w:hAnsi="Courier New" w:cs="Courier New"/>
-          <w:color w:val="000000"/>
-          <w:kern w:val="0"/>
-          <w:sz w:val="21"/>
-          <w:szCs w:val="21"/>
-          <w:lang w:eastAsia="en-IN"/>
-          <w14:ligatures w14:val="none"/>
-        </w:rPr>
-        <w:t>] * tensor[</w:t>
-      </w:r>
-      <w:proofErr w:type="spellStart"/>
-      <w:r>
-        <w:rPr>
-          <w:rFonts w:ascii="Courier New" w:eastAsia="Times New Roman" w:hAnsi="Courier New" w:cs="Courier New"/>
-          <w:color w:val="000000"/>
-          <w:kern w:val="0"/>
-          <w:sz w:val="21"/>
-          <w:szCs w:val="21"/>
-          <w:lang w:eastAsia="en-IN"/>
-          <w14:ligatures w14:val="none"/>
-        </w:rPr>
-        <w:t>i</w:t>
-      </w:r>
-      <w:proofErr w:type="spellEnd"/>
-      <w:r>
-        <w:rPr>
-          <w:rFonts w:ascii="Courier New" w:eastAsia="Times New Roman" w:hAnsi="Courier New" w:cs="Courier New"/>
-          <w:color w:val="000000"/>
-          <w:kern w:val="0"/>
-          <w:sz w:val="21"/>
-          <w:szCs w:val="21"/>
-          <w:lang w:eastAsia="en-IN"/>
-          <w14:ligatures w14:val="none"/>
-        </w:rPr>
-        <w:t>]</w:t>
-      </w:r>
-    </w:p>
-    <w:p>
-      <w:pPr>
-        <w:shd w:val="clear" w:color="auto" w:fill="F7F7F7"/>
-        <w:spacing w:after="0" w:line="285" w:lineRule="atLeast"/>
-        <w:rPr>
-          <w:rFonts w:ascii="Courier New" w:eastAsia="Times New Roman" w:hAnsi="Courier New" w:cs="Courier New"/>
-          <w:color w:val="000000"/>
-          <w:kern w:val="0"/>
-          <w:sz w:val="21"/>
-          <w:szCs w:val="21"/>
-          <w:lang w:eastAsia="en-IN"/>
-          <w14:ligatures w14:val="none"/>
-        </w:rPr>
-      </w:pPr>
-      <w:r>
-        <w:rPr>
-          <w:rFonts w:ascii="Courier New" w:eastAsia="Times New Roman" w:hAnsi="Courier New" w:cs="Courier New"/>
-          <w:color w:val="000000"/>
-          <w:kern w:val="0"/>
-          <w:sz w:val="21"/>
-          <w:szCs w:val="21"/>
-          <w:lang w:eastAsia="en-IN"/>
-          <w14:ligatures w14:val="none"/>
-        </w:rPr>
         <w:t>value</w:t>
       </w:r>
     </w:p>
     <w:p/>
-    <w:p>
-      <w:pPr>
-        <w:shd w:val="clear" w:color="auto" w:fill="F7F7F7"/>
-        <w:spacing w:after="0" w:line="285" w:lineRule="atLeast"/>
-        <w:rPr>
-          <w:rFonts w:ascii="Courier New" w:eastAsia="Times New Roman" w:hAnsi="Courier New" w:cs="Courier New"/>
-          <w:color w:val="000000"/>
-          <w:kern w:val="0"/>
-          <w:sz w:val="21"/>
-          <w:szCs w:val="21"/>
-          <w:lang w:eastAsia="en-IN"/>
-          <w14:ligatures w14:val="none"/>
-        </w:rPr>
-      </w:pPr>
-      <w:r>
-        <w:rPr>
-          <w:rFonts w:ascii="Courier New" w:eastAsia="Times New Roman" w:hAnsi="Courier New" w:cs="Courier New"/>
-          <w:color w:val="0000FF"/>
-          <w:kern w:val="0"/>
-          <w:sz w:val="21"/>
-          <w:szCs w:val="21"/>
-          <w:lang w:eastAsia="en-IN"/>
-          <w14:ligatures w14:val="none"/>
-        </w:rPr>
-        <w:t>%%time</w:t>
-      </w:r>
-    </w:p>
     <w:p>
       <w:pPr>
         <w:shd w:val="clear" w:color="auto" w:fill="F7F7F7"/>
@@ -13225,7 +14003,7 @@
         </w:rPr>
         <w:t>You can also use </w:t>
       </w:r>
-      <w:hyperlink r:id="rId14" w:tgtFrame="_blank" w:history="1">
+      <w:hyperlink r:id="rId13" w:tgtFrame="_blank" w:history="1">
         <w:r>
           <w:rPr>
             <w:rStyle w:val="HTMLCode"/>
@@ -16134,7 +16912,7 @@
                 <w14:ligatures w14:val="none"/>
               </w:rPr>
             </w:pPr>
-            <w:hyperlink r:id="rId15" w:tgtFrame="_blank" w:history="1">
+            <w:hyperlink r:id="rId14" w:tgtFrame="_blank" w:history="1">
               <w:proofErr w:type="spellStart"/>
               <w:proofErr w:type="gramStart"/>
               <w:r>
@@ -16338,7 +17116,7 @@
                 <w14:ligatures w14:val="none"/>
               </w:rPr>
             </w:pPr>
-            <w:hyperlink r:id="rId16" w:tgtFrame="_blank" w:history="1">
+            <w:hyperlink r:id="rId15" w:tgtFrame="_blank" w:history="1">
               <w:proofErr w:type="spellStart"/>
               <w:proofErr w:type="gramStart"/>
               <w:r>
@@ -16478,7 +17256,7 @@
                 <w14:ligatures w14:val="none"/>
               </w:rPr>
             </w:pPr>
-            <w:hyperlink r:id="rId17" w:tgtFrame="_blank" w:history="1">
+            <w:hyperlink r:id="rId16" w:tgtFrame="_blank" w:history="1">
               <w:proofErr w:type="spellStart"/>
               <w:proofErr w:type="gramStart"/>
               <w:r>
@@ -16666,7 +17444,7 @@
                 <w14:ligatures w14:val="none"/>
               </w:rPr>
             </w:pPr>
-            <w:hyperlink r:id="rId18" w:tgtFrame="_blank" w:history="1">
+            <w:hyperlink r:id="rId17" w:tgtFrame="_blank" w:history="1">
               <w:proofErr w:type="spellStart"/>
               <w:proofErr w:type="gramStart"/>
               <w:r>
@@ -16856,7 +17634,7 @@
                 <w14:ligatures w14:val="none"/>
               </w:rPr>
             </w:pPr>
-            <w:hyperlink r:id="rId19" w:tgtFrame="_blank" w:history="1">
+            <w:hyperlink r:id="rId18" w:tgtFrame="_blank" w:history="1">
               <w:proofErr w:type="spellStart"/>
               <w:proofErr w:type="gramStart"/>
               <w:r>
@@ -17044,7 +17822,7 @@
                 <w14:ligatures w14:val="none"/>
               </w:rPr>
             </w:pPr>
-            <w:hyperlink r:id="rId20" w:tgtFrame="_blank" w:history="1">
+            <w:hyperlink r:id="rId19" w:tgtFrame="_blank" w:history="1">
               <w:proofErr w:type="spellStart"/>
               <w:proofErr w:type="gramStart"/>
               <w:r>
@@ -22514,7 +23292,7 @@
           <w14:ligatures w14:val="none"/>
         </w:rPr>
       </w:pPr>
-      <w:hyperlink r:id="rId21" w:history="1">
+      <w:hyperlink r:id="rId20" w:history="1">
         <w:proofErr w:type="spellStart"/>
         <w:proofErr w:type="gramStart"/>
         <w:r>
@@ -22636,7 +23414,7 @@
           <w14:ligatures w14:val="none"/>
         </w:rPr>
       </w:pPr>
-      <w:hyperlink r:id="rId22" w:history="1">
+      <w:hyperlink r:id="rId21" w:history="1">
         <w:proofErr w:type="spellStart"/>
         <w:proofErr w:type="gramStart"/>
         <w:r>
@@ -25824,7 +26602,7 @@
           <w:rFonts w:ascii="Roboto" w:hAnsi="Roboto"/>
         </w:rPr>
       </w:pPr>
-      <w:hyperlink r:id="rId23" w:history="1">
+      <w:hyperlink r:id="rId22" w:history="1">
         <w:r>
           <w:rPr>
             <w:rStyle w:val="Hyperlink"/>
@@ -25870,7 +26648,7 @@
           <w:rFonts w:ascii="Roboto" w:hAnsi="Roboto"/>
         </w:rPr>
       </w:pPr>
-      <w:hyperlink r:id="rId24" w:history="1">
+      <w:hyperlink r:id="rId23" w:history="1">
         <w:r>
           <w:rPr>
             <w:rStyle w:val="Hyperlink"/>

</xml_diff>